<commit_message>
Add/update resource data for AquiferOpenStudyNotesBookIntroSummaries
</commit_message>
<xml_diff>
--- a/eng/docx/01.content.docx
+++ b/eng/docx/01.content.docx
@@ -4,49 +4,115 @@
   <w:body>
     <w:p/>
     <w:p>
-      <w:r/>
+      <w:pPr/>
+      <w:r>
+        <w:rPr>
+          <w:lang w:val="en_US" w:bidi="en_US"/>
+        </w:rPr>
+      </w:r>
     </w:p>
     <w:p>
-      <w:r/>
+      <w:pPr>
+        <w:pStyle w:val="Heading2"/>
+      </w:pPr>
+      <w:r>
+        <w:rPr>
+          <w:lang w:val="en_US" w:bidi="en_US"/>
+        </w:rPr>
+        <w:t>Resource: Study Notes - Book Intro Summaries (Tyndale)</w:t>
+      </w:r>
+      <w:r>
+        <w:rPr>
+          <w:lang w:val="en_US" w:bidi="en_US"/>
+        </w:rPr>
+      </w:r>
+    </w:p>
+    <w:p>
+      <w:pPr/>
+      <w:r>
+        <w:rPr>
+          <w:lang w:val="en_US" w:bidi="en_US"/>
+        </w:rPr>
+      </w:r>
       <w:r>
         <w:rPr>
           <w:b/>
+          <w:lang w:val="en_US" w:bidi="en_US"/>
         </w:rPr>
         <w:t>Aquifer Open Study Notes (Book Intro Summaries)</w:t>
       </w:r>
     </w:p>
     <w:p>
-      <w:r/>
+      <w:pPr/>
       <w:r>
+        <w:rPr>
+          <w:lang w:val="en_US" w:bidi="en_US"/>
+        </w:rPr>
+      </w:r>
+      <w:r>
+        <w:rPr>
+          <w:lang w:val="en_US" w:bidi="en_US"/>
+        </w:rPr>
         <w:t xml:space="preserve">This work is an adaptation of </w:t>
       </w:r>
       <w:r>
+        <w:rPr>
+          <w:lang w:val="en_US" w:bidi="en_US"/>
+        </w:rPr>
         <w:t>Tyndale Open Study Notes</w:t>
       </w:r>
       <w:r>
+        <w:rPr>
+          <w:lang w:val="en_US" w:bidi="en_US"/>
+        </w:rPr>
         <w:t xml:space="preserve"> © 2023 Tyndale House Publishers, licensed under the CC BY-SA 4.0 license. The adaptation, </w:t>
       </w:r>
       <w:r>
+        <w:rPr>
+          <w:lang w:val="en_US" w:bidi="en_US"/>
+        </w:rPr>
         <w:t>Aquifer Open Study Notes</w:t>
       </w:r>
       <w:r>
+        <w:rPr>
+          <w:lang w:val="en_US" w:bidi="en_US"/>
+        </w:rPr>
         <w:t>, was created by Mission Mutual and is also licensed under CC BY-SA 4.0.</w:t>
       </w:r>
     </w:p>
     <w:p>
-      <w:r/>
+      <w:pPr/>
       <w:r>
+        <w:rPr>
+          <w:lang w:val="en_US" w:bidi="en_US"/>
+        </w:rPr>
+      </w:r>
+      <w:r>
+        <w:rPr>
+          <w:lang w:val="en_US" w:bidi="en_US"/>
+        </w:rPr>
         <w:t>This resource has been adapted into multiple languages, including English, Tok Pisin, Arabic (عربي), French (Français), Hindi (हिंदी), Indonesian (Bahasa Indonesia), Portuguese (Português), Russian (Русский), Spanish (Español), Swahili (Kiswahili), and Simplified Chinese (简体中文).</w:t>
       </w:r>
-      <w:r/>
-      <w:r/>
+      <w:r>
+        <w:rPr>
+          <w:lang w:val="en_US" w:bidi="en_US"/>
+        </w:rPr>
+      </w:r>
+      <w:r>
+        <w:rPr>
+          <w:lang w:val="en_US" w:bidi="en_US"/>
+        </w:rPr>
+      </w:r>
     </w:p>
     <w:p>
       <w:pPr>
         <w:pStyle w:val="Heading1"/>
       </w:pPr>
       <w:r>
-        <w:t>Aquifer Open Study Notes (Book Intro Summaries)</w:t>
+        <w:rPr>
+          <w:lang w:val="en_US" w:bidi="en_US"/>
+        </w:rPr>
+        <w:t>Study Notes - Book Intro Summaries (Tyndale)</w:t>
       </w:r>
     </w:p>
     <w:p>
@@ -68,20 +134,123 @@
       </w:pPr>
     </w:p>
     <w:p>
-      <w:r/>
+      <w:pPr/>
+      <w:r>
+        <w:rPr>
+          <w:lang w:val="en_US" w:bidi="en_US"/>
+        </w:rPr>
+      </w:r>
     </w:p>
     <w:p>
       <w:pPr>
         <w:pStyle w:val="Heading2"/>
       </w:pPr>
       <w:r>
+        <w:rPr>
+          <w:lang w:val="en_US" w:bidi="en_US"/>
+        </w:rPr>
+        <w:t>GEN</w:t>
+      </w:r>
+      <w:r>
+        <w:rPr>
+          <w:lang w:val="en_US" w:bidi="en_US"/>
+        </w:rPr>
+      </w:r>
+    </w:p>
+    <w:p>
+      <w:pPr/>
+      <w:r>
+        <w:rPr>
+          <w:lang w:val="en_US" w:bidi="en_US"/>
+        </w:rPr>
+      </w:r>
+      <w:r>
+        <w:rPr>
+          <w:i/>
+          <w:lang w:val="en_US" w:bidi="en_US"/>
+        </w:rPr>
         <w:t>Genesis</w:t>
       </w:r>
-      <w:r/>
+      <w:r>
+        <w:rPr>
+          <w:lang w:val="en_US" w:bidi="en_US"/>
+        </w:rPr>
+      </w:r>
     </w:p>
     <w:p>
-      <w:r/>
+      <w:pPr/>
       <w:r>
+        <w:rPr>
+          <w:lang w:val="en_US" w:bidi="en_US"/>
+        </w:rPr>
+      </w:r>
+      <w:r>
+        <w:rPr>
+          <w:lang w:val="en_US" w:bidi="en_US"/>
+        </w:rPr>
+        <w:t xml:space="preserve"> </w:t>
+      </w:r>
+      <w:r>
+        <w:rPr>
+          <w:lang w:val="en_US" w:bidi="en_US"/>
+        </w:rPr>
+      </w:r>
+      <w:r>
+        <w:rPr>
+          <w:lang w:val="en_US" w:bidi="en_US"/>
+        </w:rPr>
+      </w:r>
+    </w:p>
+    <w:p>
+      <w:pPr>
+        <w:sectPr>
+          <w:footnotePr>
+            <w:numRestart w:val="eachSect"/>
+          </w:footnotePr>
+          <w:type w:val="continuous"/>
+          <w:pgSz w:w="12240" w:h="15840" w:code="1"/>
+          <w:pgMar w:top="1440" w:right="1440" w:bottom="1440" w:left="1440" w:header="504" w:footer="504" w:gutter="0"/>
+          <w:cols w:space="708"/>
+          <w:titlePg/>
+          <w:docGrid w:linePitch="360"/>
+        </w:sectPr>
+      </w:pPr>
+    </w:p>
+    <w:p>
+      <w:pPr/>
+      <w:r>
+        <w:rPr>
+          <w:lang w:val="en_US" w:bidi="en_US"/>
+        </w:rPr>
+      </w:r>
+    </w:p>
+    <w:p>
+      <w:pPr>
+        <w:pStyle w:val="Heading2"/>
+      </w:pPr>
+      <w:r>
+        <w:rPr>
+          <w:lang w:val="en_US" w:bidi="en_US"/>
+        </w:rPr>
+        <w:t>Genesis</w:t>
+      </w:r>
+      <w:r>
+        <w:rPr>
+          <w:lang w:val="en_US" w:bidi="en_US"/>
+        </w:rPr>
+      </w:r>
+    </w:p>
+    <w:p>
+      <w:pPr/>
+      <w:r>
+        <w:rPr>
+          <w:lang w:val="en_US" w:bidi="en_US"/>
+        </w:rPr>
+      </w:r>
+      <w:r>
+        <w:rPr>
+          <w:lang w:val="en_US" w:bidi="en_US"/>
+        </w:rPr>
         <w:t>The Book of Genesis</w:t>
       </w:r>
     </w:p>
@@ -90,12 +259,23 @@
         <w:pStyle w:val="Heading3"/>
       </w:pPr>
       <w:r>
+        <w:rPr>
+          <w:lang w:val="en_US" w:bidi="en_US"/>
+        </w:rPr>
         <w:t>Purpose</w:t>
       </w:r>
     </w:p>
     <w:p>
-      <w:r/>
+      <w:pPr/>
       <w:r>
+        <w:rPr>
+          <w:lang w:val="en_US" w:bidi="en_US"/>
+        </w:rPr>
+      </w:r>
+      <w:r>
+        <w:rPr>
+          <w:lang w:val="en_US" w:bidi="en_US"/>
+        </w:rPr>
         <w:t>To trace the establishment of God’s plan to overcome sin through his chosen people, Israel</w:t>
       </w:r>
     </w:p>
@@ -104,12 +284,23 @@
         <w:pStyle w:val="Heading3"/>
       </w:pPr>
       <w:r>
+        <w:rPr>
+          <w:lang w:val="en_US" w:bidi="en_US"/>
+        </w:rPr>
         <w:t>Author</w:t>
       </w:r>
     </w:p>
     <w:p>
-      <w:r/>
+      <w:pPr/>
       <w:r>
+        <w:rPr>
+          <w:lang w:val="en_US" w:bidi="en_US"/>
+        </w:rPr>
+      </w:r>
+      <w:r>
+        <w:rPr>
+          <w:lang w:val="en_US" w:bidi="en_US"/>
+        </w:rPr>
         <w:t>Moses, according to tradition</w:t>
       </w:r>
     </w:p>
@@ -118,12 +309,23 @@
         <w:pStyle w:val="Heading3"/>
       </w:pPr>
       <w:r>
+        <w:rPr>
+          <w:lang w:val="en_US" w:bidi="en_US"/>
+        </w:rPr>
         <w:t>Date</w:t>
       </w:r>
     </w:p>
     <w:p>
-      <w:r/>
+      <w:pPr/>
       <w:r>
+        <w:rPr>
+          <w:lang w:val="en_US" w:bidi="en_US"/>
+        </w:rPr>
+      </w:r>
+      <w:r>
+        <w:rPr>
+          <w:lang w:val="en_US" w:bidi="en_US"/>
+        </w:rPr>
         <w:t>Records primeval events (from the earliest times) and events from the time when the patriarchs lived (around 2100–1700 BC)</w:t>
       </w:r>
     </w:p>
@@ -132,16 +334,35 @@
         <w:pStyle w:val="Heading3"/>
       </w:pPr>
       <w:r>
+        <w:rPr>
+          <w:lang w:val="en_US" w:bidi="en_US"/>
+        </w:rPr>
         <w:t>Setting</w:t>
       </w:r>
     </w:p>
     <w:p>
-      <w:r/>
+      <w:pPr/>
       <w:r>
+        <w:rPr>
+          <w:lang w:val="en_US" w:bidi="en_US"/>
+        </w:rPr>
+      </w:r>
+      <w:r>
+        <w:rPr>
+          <w:lang w:val="en_US" w:bidi="en_US"/>
+        </w:rPr>
         <w:t>A variety of places in the Middle East, focusing heavily on the patriarchs (Abraham, Isaac, Jacob and his sons) during their time in Canaan and Egypt</w:t>
       </w:r>
-      <w:r/>
-      <w:r/>
+      <w:r>
+        <w:rPr>
+          <w:lang w:val="en_US" w:bidi="en_US"/>
+        </w:rPr>
+      </w:r>
+      <w:r>
+        <w:rPr>
+          <w:lang w:val="en_US" w:bidi="en_US"/>
+        </w:rPr>
+      </w:r>
     </w:p>
     <w:sectPr>
       <w:footnotePr>
@@ -2043,7 +2264,7 @@
     <w:rPrDefault>
       <w:rPr>
         <w:rFonts w:ascii="Times New Roman" w:eastAsia="Times New Roman" w:hAnsi="Times New Roman" w:cs="Times New Roman"/>
-        <w:lang w:val="en-US" w:eastAsia="en-US" w:bidi="ar-SA"/>
+        <w:lang w:val="en_US" w:eastAsia="en-US" w:bidi="ar-SA"/>
       </w:rPr>
     </w:rPrDefault>
     <w:pPrDefault/>

</xml_diff>